<commit_message>
Story of Team Oysha
</commit_message>
<xml_diff>
--- a/Story Material/Character Folder/Shawdos of Ra.docx
+++ b/Story Material/Character Folder/Shawdos of Ra.docx
@@ -72,67 +72,73 @@
         <w:t xml:space="preserve">. Have convince </w:t>
       </w:r>
       <w:r>
-        <w:t xml:space="preserve">buttery ham and </w:t>
-      </w:r>
-      <w:proofErr w:type="spellStart"/>
-      <w:r>
-        <w:t>riftna</w:t>
-      </w:r>
-      <w:proofErr w:type="spellEnd"/>
-      <w:r>
-        <w:t xml:space="preserve"> to join the team. Kept coming up with new goals. He wanted to find aliens but then switch over to world domination. Often gets ignored by </w:t>
-      </w:r>
-      <w:proofErr w:type="spellStart"/>
-      <w:r>
-        <w:t>riftna</w:t>
-      </w:r>
-      <w:proofErr w:type="spellEnd"/>
-      <w:r>
-        <w:t xml:space="preserve">. He first tried to enlist into team </w:t>
-      </w:r>
-      <w:proofErr w:type="spellStart"/>
-      <w:r>
-        <w:t>Oysha</w:t>
-      </w:r>
-      <w:proofErr w:type="spellEnd"/>
-      <w:r>
-        <w:t xml:space="preserve"> but was turned down by Erika Blades afterwards he joined team </w:t>
-      </w:r>
-      <w:proofErr w:type="spellStart"/>
-      <w:r>
-        <w:t>Xenus</w:t>
-      </w:r>
-      <w:proofErr w:type="spellEnd"/>
-      <w:r>
-        <w:t xml:space="preserve"> and wanted to prove himself.</w:t>
-      </w:r>
-    </w:p>
-    <w:p>
-      <w:r>
-        <w:t xml:space="preserve">rank: </w:t>
-      </w:r>
-      <w:r>
-        <w:t>decent</w:t>
-      </w:r>
-    </w:p>
-    <w:p>
-      <w:r>
-        <w:t>strength:</w:t>
-      </w:r>
-      <w:r>
-        <w:t xml:space="preserve"> </w:t>
-      </w:r>
-      <w:r>
-        <w:t xml:space="preserve">He is a combat healer who tries </w:t>
-      </w:r>
-      <w:r>
-        <w:t>really</w:t>
-      </w:r>
-      <w:r>
-        <w:t xml:space="preserve"> hard in winning the fight</w:t>
+        <w:t>ham</w:t>
+      </w:r>
+      <w:r>
+        <w:t>my</w:t>
       </w:r>
       <w:bookmarkStart w:id="0" w:name="_GoBack"/>
       <w:bookmarkEnd w:id="0"/>
+      <w:r>
+        <w:t xml:space="preserve"> and </w:t>
+      </w:r>
+      <w:proofErr w:type="spellStart"/>
+      <w:r>
+        <w:t>riftna</w:t>
+      </w:r>
+      <w:proofErr w:type="spellEnd"/>
+      <w:r>
+        <w:t xml:space="preserve"> to join the team. Kept coming up with new goals. He wanted to find aliens but then switch over to world domination. Often gets ignored by </w:t>
+      </w:r>
+      <w:proofErr w:type="spellStart"/>
+      <w:r>
+        <w:t>riftna</w:t>
+      </w:r>
+      <w:proofErr w:type="spellEnd"/>
+      <w:r>
+        <w:t xml:space="preserve">. He first tried to enlist into team </w:t>
+      </w:r>
+      <w:proofErr w:type="spellStart"/>
+      <w:r>
+        <w:t>Oysha</w:t>
+      </w:r>
+      <w:proofErr w:type="spellEnd"/>
+      <w:r>
+        <w:t xml:space="preserve"> but was turned down by Erika Blades afterwards he joined team </w:t>
+      </w:r>
+      <w:proofErr w:type="spellStart"/>
+      <w:r>
+        <w:t>Xenus</w:t>
+      </w:r>
+      <w:proofErr w:type="spellEnd"/>
+      <w:r>
+        <w:t xml:space="preserve"> and wanted to prove himself.</w:t>
+      </w:r>
+    </w:p>
+    <w:p>
+      <w:r>
+        <w:t xml:space="preserve">rank: </w:t>
+      </w:r>
+      <w:r>
+        <w:t>decent</w:t>
+      </w:r>
+    </w:p>
+    <w:p>
+      <w:r>
+        <w:t>strength:</w:t>
+      </w:r>
+      <w:r>
+        <w:t xml:space="preserve"> </w:t>
+      </w:r>
+      <w:r>
+        <w:t xml:space="preserve">He is a combat healer who tries </w:t>
+      </w:r>
+      <w:r>
+        <w:t>really</w:t>
+      </w:r>
+      <w:r>
+        <w:t xml:space="preserve"> hard in winning the fight</w:t>
+      </w:r>
     </w:p>
     <w:p>
       <w:r>

</xml_diff>